<commit_message>
modified:   "\344\272\272\345\267\245\346\231\272\350\203\275/\345\237\272\344\272\216NSGA-II\347\256\227\346\263\225\347\232\204\351\235\236\344\276\265\345\205\245\345\274\217\350\264\237\350\215\267\350\276\250\350\257\206\346\226\271\346\263\225\347\240\224\347\251\266.doc" 	modified:   "\344\272\272\345\267\245\346\231\272\350\203\275/\347\254\2542\350\256\262/2\343\200\201\344\272\272\345\267\245\346\231\272\350\203\275\345\244\247\344\275\234\344\270\232-3\351\242\230\344\273\273\351\200\211\344\270\200\351\242\230\357\274\210\344\270\212\357\274\211/\343\200\212\344\272\272\345\267\245\346\231\272\350\203\275\343\200\213\347\240\224\347\251\266\347\224\237\350\257\276\347\250\213\345\244\247\344\275\234\344\270\232.docx"
</commit_message>
<xml_diff>
--- a/人工智能/第2讲/2、人工智能大作业-3题任选一题（上）/《人工智能》研究生课程大作业.docx
+++ b/人工智能/第2讲/2、人工智能大作业-3题任选一题（上）/《人工智能》研究生课程大作业.docx
@@ -872,19 +872,37 @@
         <w:rPr>
           <w:rFonts w:ascii="Times New Roman" w:eastAsiaTheme="minorEastAsia" w:hAnsi="Times New Roman" w:cs="Times New Roman"/>
         </w:rPr>
-        <w:t>包括但不限于以下：摘要</w:t>
+        <w:t>包括但不限于以下：</w:t>
       </w:r>
       <w:r>
         <w:rPr>
           <w:rFonts w:ascii="Times New Roman" w:eastAsiaTheme="minorEastAsia" w:hAnsi="Times New Roman" w:cs="Times New Roman"/>
+          <w:color w:val="FF0000"/>
+          <w:highlight w:val="yellow"/>
+        </w:rPr>
+        <w:t>摘要</w:t>
+      </w:r>
+      <w:r>
+        <w:rPr>
+          <w:rFonts w:ascii="Times New Roman" w:eastAsiaTheme="minorEastAsia" w:hAnsi="Times New Roman" w:cs="Times New Roman"/>
+          <w:color w:val="FF0000"/>
+          <w:highlight w:val="yellow"/>
         </w:rPr>
         <w:t xml:space="preserve"> </w:t>
       </w:r>
       <w:r>
         <w:rPr>
           <w:rFonts w:ascii="Times New Roman" w:eastAsiaTheme="minorEastAsia" w:hAnsi="Times New Roman" w:cs="Times New Roman"/>
-        </w:rPr>
-        <w:t>；问题定义；技术现状；所采用或提出的方法；实验结果；结论；参考文献</w:t>
+          <w:color w:val="FF0000"/>
+          <w:highlight w:val="yellow"/>
+        </w:rPr>
+        <w:t>；问题定义；技术现状；所采用或提出的方法；实验结果；结论；</w:t>
+      </w:r>
+      <w:r>
+        <w:rPr>
+          <w:rFonts w:ascii="Times New Roman" w:eastAsiaTheme="minorEastAsia" w:hAnsi="Times New Roman" w:cs="Times New Roman"/>
+        </w:rPr>
+        <w:t>参考文献</w:t>
       </w:r>
       <w:r>
         <w:rPr>

</xml_diff>